<commit_message>
Update MetinSadelestirme/LetayifiHaceNasreddin/37-41/37-41 - Sadeleştirme.docx
</commit_message>
<xml_diff>
--- a/MetinSadelestirme/LetayifiHaceNasreddin/37-41/37-41 - Sadeleştirme.docx
+++ b/MetinSadelestirme/LetayifiHaceNasreddin/37-41/37-41 - Sadeleştirme.docx
@@ -5,7 +5,10 @@
   <w:body>
     <w:p>
       <w:pPr>
-        <w:pStyle w:val="AralkYok"/>
+        <w:tabs>
+          <w:tab w:val="left" w:pos="1382"/>
+        </w:tabs>
+        <w:jc w:val="both"/>
         <w:rPr>
           <w:rFonts w:ascii="TIMESCVR" w:hAnsi="TIMESCVR"/>
         </w:rPr>
@@ -13,185 +16,94 @@
       <w:r>
         <w:rPr>
           <w:rFonts w:ascii="TIMESCVR" w:hAnsi="TIMESCVR"/>
-        </w:rPr>
-        <w:t>L</w:t>
-      </w:r>
-      <w:r>
-        <w:rPr>
-          <w:rFonts w:ascii="TIMESCVR" w:hAnsi="TIMESCVR"/>
-        </w:rPr>
-        <w:t>atifeler koyu l harfleri büuük</w:t>
-      </w:r>
-    </w:p>
-    <w:p>
-      <w:pPr>
-        <w:pStyle w:val="AralkYok"/>
-        <w:rPr>
-          <w:rFonts w:ascii="TIMESCVR" w:hAnsi="TIMESCVR"/>
-        </w:rPr>
-      </w:pPr>
-      <w:r>
-        <w:rPr>
-          <w:rFonts w:ascii="TIMESCVR" w:hAnsi="TIMESCVR"/>
-        </w:rPr>
-        <w:t>Nesir olduğu için fıkra sonuna nokta</w:t>
-      </w:r>
-    </w:p>
-    <w:p>
-      <w:pPr>
-        <w:pStyle w:val="AralkYok"/>
-        <w:rPr>
-          <w:rFonts w:ascii="TIMESCVR" w:hAnsi="TIMESCVR"/>
-        </w:rPr>
-      </w:pPr>
-      <w:r>
-        <w:rPr>
-          <w:rFonts w:ascii="TIMESCVR" w:hAnsi="TIMESCVR"/>
-        </w:rPr>
-        <w:t>Hacelerin hısı büyük</w:t>
-      </w:r>
-    </w:p>
-    <w:p>
-      <w:pPr>
-        <w:pStyle w:val="AralkYok"/>
-        <w:rPr>
-          <w:rFonts w:ascii="TIMESCVR" w:hAnsi="TIMESCVR"/>
-        </w:rPr>
-      </w:pPr>
-      <w:r>
-        <w:rPr>
-          <w:rFonts w:ascii="TIMESCVR" w:hAnsi="TIMESCVR"/>
-        </w:rPr>
-        <w:t xml:space="preserve">Nasrettin nsi büyük </w:t>
-      </w:r>
-    </w:p>
-    <w:p>
-      <w:pPr>
-        <w:pStyle w:val="AralkYok"/>
-        <w:rPr>
-          <w:rFonts w:ascii="TIMESCVR" w:hAnsi="TIMESCVR"/>
-        </w:rPr>
-      </w:pPr>
-      <w:r>
-        <w:rPr>
-          <w:rFonts w:ascii="TIMESCVR" w:hAnsi="TIMESCVR"/>
-        </w:rPr>
-        <w:t>Na</w:t>
-      </w:r>
-      <w:r>
-        <w:rPr>
-          <w:rFonts w:ascii="TIMESCVR" w:hAnsi="TIMESCVR"/>
-        </w:rPr>
-        <w:t>s</w:t>
-      </w:r>
-      <w:r>
-        <w:rPr>
-          <w:rFonts w:ascii="TIMESCVR" w:hAnsi="TIMESCVR"/>
-        </w:rPr>
-        <w:t xml:space="preserve">ru’d-dîn </w:t>
-      </w:r>
-    </w:p>
-    <w:p>
-      <w:pPr>
-        <w:pStyle w:val="AralkYok"/>
-        <w:rPr>
-          <w:rFonts w:ascii="TIMESCVR" w:hAnsi="TIMESCVR"/>
-        </w:rPr>
-      </w:pPr>
-      <w:r>
-        <w:rPr>
-          <w:rFonts w:ascii="TIMESCVR" w:hAnsi="TIMESCVR"/>
-        </w:rPr>
-        <w:t>Sayfa satır numarası 6nk yükseltilecek</w:t>
-      </w:r>
-    </w:p>
-    <w:p>
-      <w:pPr>
-        <w:pStyle w:val="AralkYok"/>
-        <w:rPr>
-          <w:rFonts w:ascii="TIMESCVR" w:hAnsi="TIMESCVR"/>
-        </w:rPr>
-      </w:pPr>
-      <w:r>
-        <w:rPr>
-          <w:rFonts w:ascii="TIMESCVR" w:hAnsi="TIMESCVR"/>
-        </w:rPr>
-        <w:t>Sıfırları seç yazı tipine gell gizliyi seç</w:t>
-      </w:r>
-    </w:p>
-    <w:p>
-      <w:pPr>
-        <w:pStyle w:val="AralkYok"/>
-        <w:rPr>
-          <w:rFonts w:ascii="TIMESCVR" w:hAnsi="TIMESCVR"/>
-        </w:rPr>
-      </w:pPr>
-      <w:r>
-        <w:rPr>
-          <w:rFonts w:ascii="TIMESCVR" w:hAnsi="TIMESCVR"/>
-        </w:rPr>
-        <w:t>Parafraf işaretine basınca görünür</w:t>
-      </w:r>
-    </w:p>
-    <w:p>
-      <w:pPr>
-        <w:pStyle w:val="AralkYok"/>
-        <w:rPr>
-          <w:rFonts w:ascii="TIMESCVR" w:hAnsi="TIMESCVR"/>
-        </w:rPr>
-      </w:pPr>
-      <w:r>
-        <w:rPr>
-          <w:rFonts w:ascii="TIMESCVR" w:hAnsi="TIMESCVR"/>
-        </w:rPr>
-        <w:t xml:space="preserve">Latifenin sonuna virgül boşluk sayfa taksim satır numarası yaz </w:t>
-      </w:r>
-    </w:p>
-    <w:p>
-      <w:pPr>
-        <w:pStyle w:val="AralkYok"/>
-        <w:rPr>
-          <w:rFonts w:ascii="TIMESCVR" w:hAnsi="TIMESCVR"/>
-        </w:rPr>
-      </w:pPr>
-      <w:r>
-        <w:rPr>
-          <w:rFonts w:ascii="TIMESCVR" w:hAnsi="TIMESCVR"/>
-        </w:rPr>
-        <w:t>Okuyamadığın kelimeleri hocaya mail atıp sor</w:t>
-      </w:r>
-    </w:p>
-    <w:p>
-      <w:pPr>
-        <w:pStyle w:val="AralkYok"/>
-        <w:rPr>
-          <w:rFonts w:ascii="TIMESCVR" w:hAnsi="TIMESCVR"/>
-        </w:rPr>
-      </w:pPr>
-      <w:r>
-        <w:rPr>
-          <w:rFonts w:ascii="TIMESCVR" w:hAnsi="TIMESCVR"/>
-        </w:rPr>
-        <w:t>Sadeleştir</w:t>
-      </w:r>
-    </w:p>
-    <w:p>
-      <w:pPr>
-        <w:pStyle w:val="AralkYok"/>
-        <w:rPr>
-          <w:rFonts w:ascii="TIMESCVR" w:hAnsi="TIMESCVR"/>
-          <w:position w:val="12"/>
-        </w:rPr>
-      </w:pPr>
-    </w:p>
-    <w:p>
-      <w:pPr>
-        <w:pStyle w:val="AralkYok"/>
-        <w:rPr>
-          <w:rFonts w:ascii="TIMESCVR" w:hAnsi="TIMESCVR"/>
-          <w:position w:val="12"/>
-        </w:rPr>
-      </w:pPr>
+          <w:position w:val="12"/>
+          <w:sz w:val="18"/>
+          <w:szCs w:val="18"/>
+        </w:rPr>
+        <w:t>[36/12]</w:t>
+      </w:r>
+      <w:r>
+        <w:rPr>
+          <w:rFonts w:ascii="TIMESCVR" w:hAnsi="TIMESCVR"/>
+          <w:position w:val="12"/>
+        </w:rPr>
+        <w:t xml:space="preserve"> </w:t>
+      </w:r>
+      <w:r>
+        <w:rPr>
+          <w:rFonts w:ascii="TIMESCVR" w:hAnsi="TIMESCVR"/>
+          <w:b/>
+        </w:rPr>
+        <w:t>(La</w:t>
+      </w:r>
+      <w:r>
+        <w:rPr>
+          <w:rFonts w:ascii="TIMESCVR" w:hAnsi="TIMESCVR"/>
+          <w:b/>
+        </w:rPr>
+        <w:t>t</w:t>
+      </w:r>
+      <w:r>
+        <w:rPr>
+          <w:rFonts w:ascii="TIMESCVR" w:hAnsi="TIMESCVR"/>
+          <w:b/>
+        </w:rPr>
+        <w:t>³fe, 36/12)</w:t>
+      </w:r>
+      <w:r>
+        <w:rPr>
+          <w:rFonts w:ascii="TIMESCVR" w:hAnsi="TIMESCVR"/>
+        </w:rPr>
+        <w:t xml:space="preserve"> </w:t>
+      </w:r>
+      <w:r>
+        <w:rPr>
+          <w:rFonts w:ascii="TIMESCVR" w:hAnsi="TIMESCVR"/>
+        </w:rPr>
+        <w:t>Merhu</w:t>
+      </w:r>
+      <w:r>
+        <w:rPr>
+          <w:rFonts w:ascii="TIMESCVR" w:hAnsi="TIMESCVR"/>
+        </w:rPr>
+        <w:t xml:space="preserve">m </w:t>
+      </w:r>
+      <w:r>
+        <w:rPr>
+          <w:rFonts w:ascii="TIMESCVR" w:hAnsi="TIMESCVR"/>
+        </w:rPr>
+        <w:t>Nasreddin hocanın</w:t>
+      </w:r>
+      <w:r>
+        <w:rPr>
+          <w:rFonts w:ascii="TIMESCVR" w:hAnsi="TIMESCVR"/>
+        </w:rPr>
+        <w:t xml:space="preserve"> bir mi</w:t>
+      </w:r>
+      <w:r>
+        <w:rPr>
+          <w:rFonts w:ascii="TIMESCVR" w:hAnsi="TIMESCVR"/>
+        </w:rPr>
+        <w:t>kt</w:t>
+      </w:r>
+      <w:r>
+        <w:rPr>
+          <w:rFonts w:ascii="TIMESCVR" w:hAnsi="TIMESCVR"/>
+        </w:rPr>
+        <w:t>ar a</w:t>
+      </w:r>
+      <w:r>
+        <w:rPr>
+          <w:rFonts w:ascii="TIMESCVR" w:hAnsi="TIMESCVR"/>
+        </w:rPr>
+        <w:t>k</w:t>
+      </w:r>
+      <w:r>
+        <w:rPr>
+          <w:rFonts w:ascii="TIMESCVR" w:hAnsi="TIMESCVR"/>
+        </w:rPr>
+        <w:t>çesi</w:t>
+      </w:r>
     </w:p>
     <w:p>
       <w:pPr>
@@ -210,77 +122,68 @@
           <w:sz w:val="18"/>
           <w:szCs w:val="18"/>
         </w:rPr>
-        <w:t>[36/12]</w:t>
-      </w:r>
-      <w:r>
-        <w:rPr>
-          <w:rFonts w:ascii="TIMESCVR" w:hAnsi="TIMESCVR"/>
-          <w:position w:val="12"/>
-        </w:rPr>
-        <w:t xml:space="preserve"> </w:t>
-      </w:r>
-      <w:r>
-        <w:rPr>
-          <w:rFonts w:ascii="TIMESCVR" w:hAnsi="TIMESCVR"/>
-          <w:b/>
-        </w:rPr>
-        <w:t>(La</w:t>
-      </w:r>
-      <w:r>
-        <w:rPr>
-          <w:rFonts w:ascii="TIMESCVR" w:hAnsi="TIMESCVR"/>
-          <w:b/>
-        </w:rPr>
-        <w:t>t</w:t>
-      </w:r>
-      <w:r>
-        <w:rPr>
-          <w:rFonts w:ascii="TIMESCVR" w:hAnsi="TIMESCVR"/>
-          <w:b/>
-        </w:rPr>
-        <w:t>³fe, 36/12)</w:t>
-      </w:r>
-      <w:r>
-        <w:rPr>
-          <w:rFonts w:ascii="TIMESCVR" w:hAnsi="TIMESCVR"/>
-        </w:rPr>
-        <w:t xml:space="preserve"> </w:t>
-      </w:r>
-      <w:r>
-        <w:rPr>
-          <w:rFonts w:ascii="TIMESCVR" w:hAnsi="TIMESCVR"/>
-        </w:rPr>
-        <w:t>Merhu</w:t>
-      </w:r>
-      <w:r>
-        <w:rPr>
-          <w:rFonts w:ascii="TIMESCVR" w:hAnsi="TIMESCVR"/>
-        </w:rPr>
-        <w:t xml:space="preserve">m </w:t>
-      </w:r>
-      <w:r>
-        <w:rPr>
-          <w:rFonts w:ascii="TIMESCVR" w:hAnsi="TIMESCVR"/>
-        </w:rPr>
-        <w:t>Nasreddin hocanın</w:t>
-      </w:r>
-      <w:r>
-        <w:rPr>
-          <w:rFonts w:ascii="TIMESCVR" w:hAnsi="TIMESCVR"/>
-        </w:rPr>
-        <w:t xml:space="preserve"> bir mi</w:t>
-      </w:r>
-      <w:r>
-        <w:rPr>
-          <w:rFonts w:ascii="TIMESCVR" w:hAnsi="TIMESCVR"/>
-        </w:rPr>
-        <w:t>kt</w:t>
-      </w:r>
-      <w:r>
-        <w:rPr>
-          <w:rFonts w:ascii="TIMESCVR" w:hAnsi="TIMESCVR"/>
-        </w:rPr>
-        <w:t>ar a</w:t>
+        <w:t>[36/13]</w:t>
+      </w:r>
+      <w:r>
+        <w:rPr>
+          <w:rFonts w:ascii="TIMESCVR" w:hAnsi="TIMESCVR"/>
+          <w:position w:val="12"/>
+        </w:rPr>
+        <w:t xml:space="preserve"> </w:t>
+      </w:r>
+      <w:r>
+        <w:rPr>
+          <w:rFonts w:ascii="TIMESCVR" w:hAnsi="TIMESCVR"/>
+        </w:rPr>
+        <w:t>var</w:t>
+      </w:r>
+      <w:r>
+        <w:rPr>
+          <w:rFonts w:ascii="TIMESCVR" w:hAnsi="TIMESCVR"/>
+        </w:rPr>
+        <w:t>mış. B</w:t>
+      </w:r>
+      <w:r>
+        <w:rPr>
+          <w:rFonts w:ascii="TIMESCVR" w:hAnsi="TIMESCVR"/>
+        </w:rPr>
+        <w:t xml:space="preserve">ir gün evi </w:t>
+      </w:r>
+      <w:r>
+        <w:rPr>
+          <w:rFonts w:ascii="TIMESCVR" w:hAnsi="TIMESCVR"/>
+        </w:rPr>
+        <w:t>boş</w:t>
+      </w:r>
+      <w:r>
+        <w:rPr>
+          <w:rFonts w:ascii="TIMESCVR" w:hAnsi="TIMESCVR"/>
+        </w:rPr>
+        <w:t xml:space="preserve"> bulu</w:t>
+      </w:r>
+      <w:r>
+        <w:rPr>
+          <w:rFonts w:ascii="TIMESCVR" w:hAnsi="TIMESCVR"/>
+        </w:rPr>
+        <w:t>p</w:t>
+      </w:r>
+      <w:r>
+        <w:rPr>
+          <w:rFonts w:ascii="TIMESCVR" w:hAnsi="TIMESCVR"/>
+        </w:rPr>
+        <w:t xml:space="preserve"> bir y</w:t>
+      </w:r>
+      <w:r>
+        <w:rPr>
+          <w:rFonts w:ascii="TIMESCVR" w:hAnsi="TIMESCVR"/>
+        </w:rPr>
+        <w:t>e</w:t>
+      </w:r>
+      <w:r>
+        <w:rPr>
+          <w:rFonts w:ascii="TIMESCVR" w:hAnsi="TIMESCVR"/>
+        </w:rPr>
+        <w:t xml:space="preserve">ri </w:t>
       </w:r>
       <w:r>
         <w:rPr>
@@ -292,7 +195,25 @@
         <w:rPr>
           <w:rFonts w:ascii="TIMESCVR" w:hAnsi="TIMESCVR"/>
         </w:rPr>
-        <w:t>çesi</w:t>
+        <w:t>az</w:t>
+      </w:r>
+      <w:r>
+        <w:rPr>
+          <w:rFonts w:ascii="TIMESCVR" w:hAnsi="TIMESCVR"/>
+        </w:rPr>
+        <w:t>ıp akçeleri</w:t>
+      </w:r>
+      <w:r>
+        <w:rPr>
+          <w:rFonts w:ascii="TIMESCVR" w:hAnsi="TIMESCVR"/>
+        </w:rPr>
+        <w:t xml:space="preserve"> gömer</w:t>
+      </w:r>
+      <w:r>
+        <w:rPr>
+          <w:rFonts w:ascii="TIMESCVR" w:hAnsi="TIMESCVR"/>
+        </w:rPr>
+        <w:t>.</w:t>
       </w:r>
     </w:p>
     <w:p>
@@ -312,68 +233,26 @@
           <w:sz w:val="18"/>
           <w:szCs w:val="18"/>
         </w:rPr>
-        <w:t>[36/13]</w:t>
-      </w:r>
-      <w:r>
-        <w:rPr>
-          <w:rFonts w:ascii="TIMESCVR" w:hAnsi="TIMESCVR"/>
-          <w:position w:val="12"/>
-        </w:rPr>
-        <w:t xml:space="preserve"> </w:t>
-      </w:r>
-      <w:r>
-        <w:rPr>
-          <w:rFonts w:ascii="TIMESCVR" w:hAnsi="TIMESCVR"/>
-        </w:rPr>
-        <w:t>var</w:t>
-      </w:r>
-      <w:r>
-        <w:rPr>
-          <w:rFonts w:ascii="TIMESCVR" w:hAnsi="TIMESCVR"/>
-        </w:rPr>
-        <w:t>mış. B</w:t>
-      </w:r>
-      <w:r>
-        <w:rPr>
-          <w:rFonts w:ascii="TIMESCVR" w:hAnsi="TIMESCVR"/>
-        </w:rPr>
-        <w:t xml:space="preserve">ir gün evi </w:t>
-      </w:r>
-      <w:r>
-        <w:rPr>
-          <w:rFonts w:ascii="TIMESCVR" w:hAnsi="TIMESCVR"/>
-        </w:rPr>
-        <w:t>boş</w:t>
-      </w:r>
-      <w:r>
-        <w:rPr>
-          <w:rFonts w:ascii="TIMESCVR" w:hAnsi="TIMESCVR"/>
-        </w:rPr>
-        <w:t xml:space="preserve"> bulu</w:t>
-      </w:r>
-      <w:r>
-        <w:rPr>
-          <w:rFonts w:ascii="TIMESCVR" w:hAnsi="TIMESCVR"/>
-        </w:rPr>
-        <w:t>p</w:t>
-      </w:r>
-      <w:r>
-        <w:rPr>
-          <w:rFonts w:ascii="TIMESCVR" w:hAnsi="TIMESCVR"/>
-        </w:rPr>
-        <w:t xml:space="preserve"> bir y</w:t>
-      </w:r>
-      <w:r>
-        <w:rPr>
-          <w:rFonts w:ascii="TIMESCVR" w:hAnsi="TIMESCVR"/>
-        </w:rPr>
-        <w:t>e</w:t>
-      </w:r>
-      <w:r>
-        <w:rPr>
-          <w:rFonts w:ascii="TIMESCVR" w:hAnsi="TIMESCVR"/>
-        </w:rPr>
-        <w:t xml:space="preserve">ri </w:t>
+        <w:t>[36/14]</w:t>
+      </w:r>
+      <w:r>
+        <w:rPr>
+          <w:rFonts w:ascii="TIMESCVR" w:hAnsi="TIMESCVR"/>
+          <w:position w:val="12"/>
+        </w:rPr>
+        <w:t xml:space="preserve"> </w:t>
+      </w:r>
+      <w:r>
+        <w:rPr>
+          <w:rFonts w:ascii="TIMESCVR" w:hAnsi="TIMESCVR"/>
+        </w:rPr>
+        <w:t>Sonra</w:t>
+      </w:r>
+      <w:r>
+        <w:rPr>
+          <w:rFonts w:ascii="TIMESCVR" w:hAnsi="TIMESCVR"/>
+        </w:rPr>
+        <w:t xml:space="preserve"> </w:t>
       </w:r>
       <w:r>
         <w:rPr>
@@ -385,25 +264,79 @@
         <w:rPr>
           <w:rFonts w:ascii="TIMESCVR" w:hAnsi="TIMESCVR"/>
         </w:rPr>
-        <w:t>az</w:t>
-      </w:r>
-      <w:r>
-        <w:rPr>
-          <w:rFonts w:ascii="TIMESCVR" w:hAnsi="TIMESCVR"/>
-        </w:rPr>
-        <w:t>ıp akçeleri</w:t>
-      </w:r>
-      <w:r>
-        <w:rPr>
-          <w:rFonts w:ascii="TIMESCVR" w:hAnsi="TIMESCVR"/>
-        </w:rPr>
-        <w:t xml:space="preserve"> gömer</w:t>
-      </w:r>
-      <w:r>
-        <w:rPr>
-          <w:rFonts w:ascii="TIMESCVR" w:hAnsi="TIMESCVR"/>
-        </w:rPr>
-        <w:t>.</w:t>
+        <w:t>ap</w:t>
+      </w:r>
+      <w:r>
+        <w:rPr>
+          <w:rFonts w:ascii="TIMESCVR" w:hAnsi="TIMESCVR"/>
+        </w:rPr>
+        <w:t>ıya gidip</w:t>
+      </w:r>
+      <w:r>
+        <w:rPr>
+          <w:rFonts w:ascii="TIMESCVR" w:hAnsi="TIMESCVR"/>
+        </w:rPr>
+        <w:t xml:space="preserve"> ba</w:t>
+      </w:r>
+      <w:r>
+        <w:rPr>
+          <w:rFonts w:ascii="TIMESCVR" w:hAnsi="TIMESCVR"/>
+        </w:rPr>
+        <w:t>k</w:t>
+      </w:r>
+      <w:r>
+        <w:rPr>
+          <w:rFonts w:ascii="TIMESCVR" w:hAnsi="TIMESCVR"/>
+        </w:rPr>
+        <w:t>ar</w:t>
+      </w:r>
+      <w:r>
+        <w:rPr>
+          <w:rFonts w:ascii="TIMESCVR" w:hAnsi="TIMESCVR"/>
+        </w:rPr>
+        <w:t xml:space="preserve"> ve</w:t>
+      </w:r>
+      <w:r>
+        <w:rPr>
+          <w:rFonts w:ascii="TIMESCVR" w:hAnsi="TIMESCVR"/>
+        </w:rPr>
+        <w:t xml:space="preserve"> </w:t>
+      </w:r>
+      <w:r>
+        <w:rPr>
+          <w:rFonts w:ascii="TIMESCVR" w:hAnsi="TIMESCVR"/>
+        </w:rPr>
+        <w:t>“</w:t>
+      </w:r>
+      <w:r>
+        <w:rPr>
+          <w:rFonts w:ascii="TIMESCVR" w:hAnsi="TIMESCVR"/>
+        </w:rPr>
+        <w:t xml:space="preserve">ben </w:t>
+      </w:r>
+      <w:r>
+        <w:rPr>
+          <w:rFonts w:ascii="TIMESCVR" w:hAnsi="TIMESCVR"/>
+        </w:rPr>
+        <w:t>h</w:t>
+      </w:r>
+      <w:r>
+        <w:rPr>
+          <w:rFonts w:ascii="TIMESCVR" w:hAnsi="TIMESCVR"/>
+        </w:rPr>
+        <w:t>ırsız</w:t>
+      </w:r>
+      <w:r>
+        <w:rPr>
+          <w:rFonts w:ascii="TIMESCVR" w:hAnsi="TIMESCVR"/>
+        </w:rPr>
+        <w:t xml:space="preserve"> olsam bunu bulurum</w:t>
+      </w:r>
+      <w:r>
+        <w:rPr>
+          <w:rFonts w:ascii="TIMESCVR" w:hAnsi="TIMESCVR"/>
+        </w:rPr>
+        <w:t>”</w:t>
       </w:r>
     </w:p>
     <w:p>
@@ -423,26 +356,32 @@
           <w:sz w:val="18"/>
           <w:szCs w:val="18"/>
         </w:rPr>
-        <w:t>[36/14]</w:t>
-      </w:r>
-      <w:r>
-        <w:rPr>
-          <w:rFonts w:ascii="TIMESCVR" w:hAnsi="TIMESCVR"/>
-          <w:position w:val="12"/>
-        </w:rPr>
-        <w:t xml:space="preserve"> </w:t>
-      </w:r>
-      <w:r>
-        <w:rPr>
-          <w:rFonts w:ascii="TIMESCVR" w:hAnsi="TIMESCVR"/>
-        </w:rPr>
-        <w:t>Sonra</w:t>
-      </w:r>
-      <w:r>
-        <w:rPr>
-          <w:rFonts w:ascii="TIMESCVR" w:hAnsi="TIMESCVR"/>
-        </w:rPr>
-        <w:t xml:space="preserve"> </w:t>
+        <w:t>[36/15]</w:t>
+      </w:r>
+      <w:r>
+        <w:rPr>
+          <w:rFonts w:ascii="TIMESCVR" w:hAnsi="TIMESCVR"/>
+          <w:position w:val="12"/>
+        </w:rPr>
+        <w:t xml:space="preserve"> </w:t>
+      </w:r>
+      <w:r>
+        <w:rPr>
+          <w:rFonts w:ascii="TIMESCVR" w:hAnsi="TIMESCVR"/>
+        </w:rPr>
+        <w:t>d</w:t>
+      </w:r>
+      <w:r>
+        <w:rPr>
+          <w:rFonts w:ascii="TIMESCVR" w:hAnsi="TIMESCVR"/>
+        </w:rPr>
+        <w:t>eyip</w:t>
+      </w:r>
+      <w:r>
+        <w:rPr>
+          <w:rFonts w:ascii="TIMESCVR" w:hAnsi="TIMESCVR"/>
+        </w:rPr>
+        <w:t xml:space="preserve"> oradan çı</w:t>
       </w:r>
       <w:r>
         <w:rPr>
@@ -454,79 +393,61 @@
         <w:rPr>
           <w:rFonts w:ascii="TIMESCVR" w:hAnsi="TIMESCVR"/>
         </w:rPr>
-        <w:t>ap</w:t>
-      </w:r>
-      <w:r>
-        <w:rPr>
-          <w:rFonts w:ascii="TIMESCVR" w:hAnsi="TIMESCVR"/>
-        </w:rPr>
-        <w:t>ıya gidip</w:t>
-      </w:r>
-      <w:r>
-        <w:rPr>
-          <w:rFonts w:ascii="TIMESCVR" w:hAnsi="TIMESCVR"/>
-        </w:rPr>
-        <w:t xml:space="preserve"> ba</w:t>
-      </w:r>
-      <w:r>
-        <w:rPr>
-          <w:rFonts w:ascii="TIMESCVR" w:hAnsi="TIMESCVR"/>
-        </w:rPr>
-        <w:t>k</w:t>
-      </w:r>
-      <w:r>
-        <w:rPr>
-          <w:rFonts w:ascii="TIMESCVR" w:hAnsi="TIMESCVR"/>
-        </w:rPr>
         <w:t>ar</w:t>
       </w:r>
       <w:r>
         <w:rPr>
           <w:rFonts w:ascii="TIMESCVR" w:hAnsi="TIMESCVR"/>
         </w:rPr>
-        <w:t xml:space="preserve"> ve</w:t>
-      </w:r>
-      <w:r>
-        <w:rPr>
-          <w:rFonts w:ascii="TIMESCVR" w:hAnsi="TIMESCVR"/>
-        </w:rPr>
-        <w:t xml:space="preserve"> </w:t>
-      </w:r>
-      <w:r>
-        <w:rPr>
-          <w:rFonts w:ascii="TIMESCVR" w:hAnsi="TIMESCVR"/>
-        </w:rPr>
-        <w:t>“</w:t>
-      </w:r>
-      <w:r>
-        <w:rPr>
-          <w:rFonts w:ascii="TIMESCVR" w:hAnsi="TIMESCVR"/>
-        </w:rPr>
-        <w:t xml:space="preserve">ben </w:t>
-      </w:r>
-      <w:r>
-        <w:rPr>
-          <w:rFonts w:ascii="TIMESCVR" w:hAnsi="TIMESCVR"/>
-        </w:rPr>
-        <w:t>h</w:t>
-      </w:r>
-      <w:r>
-        <w:rPr>
-          <w:rFonts w:ascii="TIMESCVR" w:hAnsi="TIMESCVR"/>
-        </w:rPr>
-        <w:t>ırsız</w:t>
-      </w:r>
-      <w:r>
-        <w:rPr>
-          <w:rFonts w:ascii="TIMESCVR" w:hAnsi="TIMESCVR"/>
-        </w:rPr>
-        <w:t xml:space="preserve"> olsam bunu bulurum</w:t>
-      </w:r>
-      <w:r>
-        <w:rPr>
-          <w:rFonts w:ascii="TIMESCVR" w:hAnsi="TIMESCVR"/>
-        </w:rPr>
-        <w:t>”</w:t>
+        <w:t>ıp</w:t>
+      </w:r>
+      <w:r>
+        <w:rPr>
+          <w:rFonts w:ascii="TIMESCVR" w:hAnsi="TIMESCVR"/>
+        </w:rPr>
+        <w:t xml:space="preserve"> </w:t>
+      </w:r>
+      <w:r>
+        <w:rPr>
+          <w:rFonts w:ascii="TIMESCVR" w:hAnsi="TIMESCVR"/>
+        </w:rPr>
+        <w:t>başka</w:t>
+      </w:r>
+      <w:r>
+        <w:rPr>
+          <w:rFonts w:ascii="TIMESCVR" w:hAnsi="TIMESCVR"/>
+        </w:rPr>
+        <w:t xml:space="preserve"> y</w:t>
+      </w:r>
+      <w:r>
+        <w:rPr>
+          <w:rFonts w:ascii="TIMESCVR" w:hAnsi="TIMESCVR"/>
+        </w:rPr>
+        <w:t>e</w:t>
+      </w:r>
+      <w:r>
+        <w:rPr>
+          <w:rFonts w:ascii="TIMESCVR" w:hAnsi="TIMESCVR"/>
+        </w:rPr>
+        <w:t>re gömer</w:t>
+      </w:r>
+      <w:r>
+        <w:rPr>
+          <w:rFonts w:ascii="TIMESCVR" w:hAnsi="TIMESCVR"/>
+        </w:rPr>
+        <w:t>. Gönlü</w:t>
+      </w:r>
+      <w:r>
+        <w:rPr>
+          <w:rFonts w:ascii="TIMESCVR" w:hAnsi="TIMESCVR"/>
+        </w:rPr>
+        <w:t xml:space="preserve"> yine </w:t>
+      </w:r>
+      <w:r>
+        <w:rPr>
+          <w:rFonts w:ascii="TIMESCVR" w:hAnsi="TIMESCVR"/>
+        </w:rPr>
+        <w:t>sıkılır</w:t>
       </w:r>
     </w:p>
     <w:p>
@@ -546,98 +467,43 @@
           <w:sz w:val="18"/>
           <w:szCs w:val="18"/>
         </w:rPr>
-        <w:t>[36/15]</w:t>
-      </w:r>
-      <w:r>
-        <w:rPr>
-          <w:rFonts w:ascii="TIMESCVR" w:hAnsi="TIMESCVR"/>
-          <w:position w:val="12"/>
-        </w:rPr>
-        <w:t xml:space="preserve"> </w:t>
-      </w:r>
-      <w:r>
-        <w:rPr>
-          <w:rFonts w:ascii="TIMESCVR" w:hAnsi="TIMESCVR"/>
-        </w:rPr>
-        <w:t>d</w:t>
-      </w:r>
-      <w:r>
-        <w:rPr>
-          <w:rFonts w:ascii="TIMESCVR" w:hAnsi="TIMESCVR"/>
-        </w:rPr>
-        <w:t>eyip</w:t>
-      </w:r>
-      <w:r>
-        <w:rPr>
-          <w:rFonts w:ascii="TIMESCVR" w:hAnsi="TIMESCVR"/>
-        </w:rPr>
-        <w:t xml:space="preserve"> oradan çı</w:t>
-      </w:r>
-      <w:r>
-        <w:rPr>
-          <w:rFonts w:ascii="TIMESCVR" w:hAnsi="TIMESCVR"/>
-        </w:rPr>
-        <w:t>k</w:t>
-      </w:r>
-      <w:r>
-        <w:rPr>
-          <w:rFonts w:ascii="TIMESCVR" w:hAnsi="TIMESCVR"/>
-        </w:rPr>
-        <w:t>ar</w:t>
-      </w:r>
-      <w:r>
-        <w:rPr>
-          <w:rFonts w:ascii="TIMESCVR" w:hAnsi="TIMESCVR"/>
-        </w:rPr>
-        <w:t>ıp</w:t>
-      </w:r>
-      <w:r>
-        <w:rPr>
-          <w:rFonts w:ascii="TIMESCVR" w:hAnsi="TIMESCVR"/>
-        </w:rPr>
-        <w:t xml:space="preserve"> </w:t>
-      </w:r>
-      <w:r>
-        <w:rPr>
-          <w:rFonts w:ascii="TIMESCVR" w:hAnsi="TIMESCVR"/>
-        </w:rPr>
-        <w:t>başka</w:t>
-      </w:r>
-      <w:r>
-        <w:rPr>
-          <w:rFonts w:ascii="TIMESCVR" w:hAnsi="TIMESCVR"/>
-        </w:rPr>
-        <w:t xml:space="preserve"> y</w:t>
-      </w:r>
-      <w:r>
-        <w:rPr>
-          <w:rFonts w:ascii="TIMESCVR" w:hAnsi="TIMESCVR"/>
-        </w:rPr>
-        <w:t>e</w:t>
-      </w:r>
-      <w:r>
-        <w:rPr>
-          <w:rFonts w:ascii="TIMESCVR" w:hAnsi="TIMESCVR"/>
-        </w:rPr>
-        <w:t>re gömer</w:t>
-      </w:r>
-      <w:r>
-        <w:rPr>
-          <w:rFonts w:ascii="TIMESCVR" w:hAnsi="TIMESCVR"/>
-        </w:rPr>
-        <w:t>. Gönlü</w:t>
-      </w:r>
-      <w:r>
-        <w:rPr>
-          <w:rFonts w:ascii="TIMESCVR" w:hAnsi="TIMESCVR"/>
-        </w:rPr>
-        <w:t xml:space="preserve"> yine </w:t>
-      </w:r>
-      <w:r>
-        <w:rPr>
-          <w:rFonts w:ascii="TIMESCVR" w:hAnsi="TIMESCVR"/>
-        </w:rPr>
-        <w:t>sıkılır</w:t>
+        <w:t>[36/16]</w:t>
+      </w:r>
+      <w:r>
+        <w:rPr>
+          <w:rFonts w:ascii="TIMESCVR" w:hAnsi="TIMESCVR"/>
+        </w:rPr>
+        <w:t xml:space="preserve"> </w:t>
+      </w:r>
+      <w:r>
+        <w:rPr>
+          <w:rFonts w:ascii="TIMESCVR" w:hAnsi="TIMESCVR"/>
+        </w:rPr>
+        <w:t>“</w:t>
+      </w:r>
+      <w:r>
+        <w:rPr>
+          <w:rFonts w:ascii="TIMESCVR" w:hAnsi="TIMESCVR"/>
+        </w:rPr>
+        <w:t>olmadı</w:t>
+      </w:r>
+      <w:r>
+        <w:rPr>
+          <w:rFonts w:ascii="TIMESCVR" w:hAnsi="TIMESCVR"/>
+        </w:rPr>
+        <w:t>”</w:t>
+      </w:r>
+      <w:r>
+        <w:rPr>
+          <w:rFonts w:ascii="TIMESCVR" w:hAnsi="TIMESCVR"/>
+        </w:rPr>
+        <w:t xml:space="preserve"> d</w:t>
+      </w:r>
+      <w:r>
+        <w:rPr>
+          <w:rFonts w:ascii="TIMESCVR" w:hAnsi="TIMESCVR"/>
+        </w:rPr>
+        <w:t>eyip evinin önündeki tepeye gider.</w:t>
       </w:r>
     </w:p>
     <w:p>
@@ -657,79 +523,110 @@
           <w:sz w:val="18"/>
           <w:szCs w:val="18"/>
         </w:rPr>
-        <w:t>[36/16]</w:t>
-      </w:r>
-      <w:r>
-        <w:rPr>
-          <w:rFonts w:ascii="TIMESCVR" w:hAnsi="TIMESCVR"/>
-        </w:rPr>
-        <w:t xml:space="preserve"> </w:t>
-      </w:r>
-      <w:r>
-        <w:rPr>
-          <w:rFonts w:ascii="TIMESCVR" w:hAnsi="TIMESCVR"/>
-        </w:rPr>
-        <w:t>“</w:t>
-      </w:r>
-      <w:r>
-        <w:rPr>
-          <w:rFonts w:ascii="TIMESCVR" w:hAnsi="TIMESCVR"/>
-        </w:rPr>
-        <w:t>olmadı</w:t>
-      </w:r>
-      <w:r>
-        <w:rPr>
-          <w:rFonts w:ascii="TIMESCVR" w:hAnsi="TIMESCVR"/>
-        </w:rPr>
-        <w:t>”</w:t>
-      </w:r>
-      <w:r>
-        <w:rPr>
-          <w:rFonts w:ascii="TIMESCVR" w:hAnsi="TIMESCVR"/>
-        </w:rPr>
-        <w:t xml:space="preserve"> d</w:t>
-      </w:r>
-      <w:r>
-        <w:rPr>
-          <w:rFonts w:ascii="TIMESCVR" w:hAnsi="TIMESCVR"/>
-        </w:rPr>
-        <w:t>eyip geli</w:t>
-      </w:r>
-      <w:r>
-        <w:rPr>
-          <w:rFonts w:ascii="TIMESCVR" w:hAnsi="TIMESCVR"/>
-        </w:rPr>
-        <w:t>r</w:t>
-      </w:r>
-      <w:r>
-        <w:rPr>
-          <w:rFonts w:ascii="TIMESCVR" w:hAnsi="TIMESCVR"/>
-        </w:rPr>
-        <w:t xml:space="preserve"> ve evlerinin ön</w:t>
-      </w:r>
-      <w:r>
-        <w:rPr>
-          <w:rFonts w:ascii="TIMESCVR" w:hAnsi="TIMESCVR"/>
-        </w:rPr>
-        <w:t>ünde</w:t>
-      </w:r>
-      <w:r>
-        <w:rPr>
-          <w:rFonts w:ascii="TIMESCVR" w:hAnsi="TIMESCVR"/>
-        </w:rPr>
-        <w:t>ki</w:t>
-      </w:r>
-      <w:r>
-        <w:rPr>
-          <w:rFonts w:ascii="TIMESCVR" w:hAnsi="TIMESCVR"/>
-        </w:rPr>
-        <w:t xml:space="preserve"> </w:t>
-      </w:r>
-      <w:r>
-        <w:rPr>
-          <w:rFonts w:ascii="TIMESCVR" w:hAnsi="TIMESCVR"/>
-        </w:rPr>
-        <w:t>tepeye</w:t>
+        <w:t>[36/17]</w:t>
+      </w:r>
+      <w:r>
+        <w:rPr>
+          <w:rFonts w:ascii="TIMESCVR" w:hAnsi="TIMESCVR"/>
+          <w:position w:val="12"/>
+        </w:rPr>
+        <w:t xml:space="preserve"> </w:t>
+      </w:r>
+      <w:r>
+        <w:rPr>
+          <w:rFonts w:ascii="TIMESCVR" w:hAnsi="TIMESCVR"/>
+        </w:rPr>
+        <w:t>E</w:t>
+      </w:r>
+      <w:r>
+        <w:rPr>
+          <w:rFonts w:ascii="TIMESCVR" w:hAnsi="TIMESCVR"/>
+        </w:rPr>
+        <w:t>vinin bahçesinden</w:t>
+      </w:r>
+      <w:r>
+        <w:rPr>
+          <w:rFonts w:ascii="TIMESCVR" w:hAnsi="TIMESCVR"/>
+        </w:rPr>
+        <w:t xml:space="preserve"> uzun</w:t>
+      </w:r>
+      <w:r>
+        <w:rPr>
+          <w:rFonts w:ascii="TIMESCVR" w:hAnsi="TIMESCVR"/>
+        </w:rPr>
+        <w:t xml:space="preserve"> bir</w:t>
+      </w:r>
+      <w:r>
+        <w:rPr>
+          <w:rFonts w:ascii="TIMESCVR" w:hAnsi="TIMESCVR"/>
+        </w:rPr>
+        <w:t xml:space="preserve"> </w:t>
+      </w:r>
+      <w:r>
+        <w:rPr>
+          <w:rFonts w:ascii="TIMESCVR" w:hAnsi="TIMESCVR"/>
+        </w:rPr>
+        <w:t>s</w:t>
+      </w:r>
+      <w:r>
+        <w:rPr>
+          <w:rFonts w:ascii="TIMESCVR" w:hAnsi="TIMESCVR"/>
+        </w:rPr>
+        <w:t>ırı</w:t>
+      </w:r>
+      <w:r>
+        <w:rPr>
+          <w:rFonts w:ascii="TIMESCVR" w:hAnsi="TIMESCVR"/>
+        </w:rPr>
+        <w:t>k</w:t>
+      </w:r>
+      <w:r>
+        <w:rPr>
+          <w:rFonts w:ascii="TIMESCVR" w:hAnsi="TIMESCVR"/>
+        </w:rPr>
+        <w:t xml:space="preserve"> keser</w:t>
+      </w:r>
+      <w:r>
+        <w:rPr>
+          <w:rFonts w:ascii="TIMESCVR" w:hAnsi="TIMESCVR"/>
+        </w:rPr>
+        <w:t>.</w:t>
+      </w:r>
+      <w:r>
+        <w:rPr>
+          <w:rFonts w:ascii="TIMESCVR" w:hAnsi="TIMESCVR"/>
+        </w:rPr>
+        <w:t xml:space="preserve"> </w:t>
+      </w:r>
+      <w:r>
+        <w:rPr>
+          <w:rFonts w:ascii="TIMESCVR" w:hAnsi="TIMESCVR"/>
+        </w:rPr>
+        <w:t>A</w:t>
+      </w:r>
+      <w:r>
+        <w:rPr>
+          <w:rFonts w:ascii="TIMESCVR" w:hAnsi="TIMESCVR"/>
+        </w:rPr>
+        <w:t>k</w:t>
+      </w:r>
+      <w:r>
+        <w:rPr>
+          <w:rFonts w:ascii="TIMESCVR" w:hAnsi="TIMESCVR"/>
+        </w:rPr>
+        <w:t xml:space="preserve">çeyi </w:t>
+      </w:r>
+      <w:r>
+        <w:rPr>
+          <w:rFonts w:ascii="TIMESCVR" w:hAnsi="TIMESCVR"/>
+        </w:rPr>
+        <w:t>t</w:t>
+      </w:r>
+      <w:r>
+        <w:rPr>
+          <w:rFonts w:ascii="TIMESCVR" w:hAnsi="TIMESCVR"/>
+        </w:rPr>
+        <w:t>orba ile</w:t>
       </w:r>
     </w:p>
     <w:p>
@@ -749,104 +646,56 @@
           <w:sz w:val="18"/>
           <w:szCs w:val="18"/>
         </w:rPr>
-        <w:t>[36/17]</w:t>
-      </w:r>
-      <w:r>
-        <w:rPr>
-          <w:rFonts w:ascii="TIMESCVR" w:hAnsi="TIMESCVR"/>
-          <w:position w:val="12"/>
-        </w:rPr>
-        <w:t xml:space="preserve"> </w:t>
-      </w:r>
-      <w:r>
-        <w:rPr>
-          <w:rFonts w:ascii="TIMESCVR" w:hAnsi="TIMESCVR"/>
-        </w:rPr>
-        <w:t>evinin bahçesinden</w:t>
-      </w:r>
-      <w:r>
-        <w:rPr>
-          <w:rFonts w:ascii="TIMESCVR" w:hAnsi="TIMESCVR"/>
-        </w:rPr>
-        <w:t xml:space="preserve"> uzun</w:t>
-      </w:r>
-      <w:r>
-        <w:rPr>
-          <w:rFonts w:ascii="TIMESCVR" w:hAnsi="TIMESCVR"/>
-        </w:rPr>
-        <w:t xml:space="preserve"> bir</w:t>
-      </w:r>
-      <w:r>
-        <w:rPr>
-          <w:rFonts w:ascii="TIMESCVR" w:hAnsi="TIMESCVR"/>
-        </w:rPr>
-        <w:t xml:space="preserve"> </w:t>
-      </w:r>
-      <w:r>
-        <w:rPr>
-          <w:rFonts w:ascii="TIMESCVR" w:hAnsi="TIMESCVR"/>
-        </w:rPr>
-        <w:t>s</w:t>
-      </w:r>
-      <w:r>
-        <w:rPr>
-          <w:rFonts w:ascii="TIMESCVR" w:hAnsi="TIMESCVR"/>
-        </w:rPr>
-        <w:t>ırı</w:t>
-      </w:r>
-      <w:r>
-        <w:rPr>
-          <w:rFonts w:ascii="TIMESCVR" w:hAnsi="TIMESCVR"/>
-        </w:rPr>
-        <w:t>k</w:t>
-      </w:r>
-      <w:r>
-        <w:rPr>
-          <w:rFonts w:ascii="TIMESCVR" w:hAnsi="TIMESCVR"/>
-        </w:rPr>
-        <w:t xml:space="preserve"> keser</w:t>
-      </w:r>
-      <w:r>
-        <w:rPr>
-          <w:rFonts w:ascii="TIMESCVR" w:hAnsi="TIMESCVR"/>
-        </w:rPr>
-        <w:t>.</w:t>
-      </w:r>
-      <w:r>
-        <w:rPr>
-          <w:rFonts w:ascii="TIMESCVR" w:hAnsi="TIMESCVR"/>
-        </w:rPr>
-        <w:t xml:space="preserve"> </w:t>
-      </w:r>
-      <w:r>
-        <w:rPr>
-          <w:rFonts w:ascii="TIMESCVR" w:hAnsi="TIMESCVR"/>
-        </w:rPr>
-        <w:t>A</w:t>
-      </w:r>
-      <w:r>
-        <w:rPr>
-          <w:rFonts w:ascii="TIMESCVR" w:hAnsi="TIMESCVR"/>
-        </w:rPr>
-        <w:t>k</w:t>
-      </w:r>
-      <w:r>
-        <w:rPr>
-          <w:rFonts w:ascii="TIMESCVR" w:hAnsi="TIMESCVR"/>
-        </w:rPr>
-        <w:t xml:space="preserve">çeyi </w:t>
-      </w:r>
-      <w:r>
-        <w:rPr>
-          <w:rFonts w:ascii="TIMESCVR" w:hAnsi="TIMESCVR"/>
-        </w:rPr>
-        <w:t>t</w:t>
-      </w:r>
-      <w:r>
-        <w:rPr>
-          <w:rFonts w:ascii="TIMESCVR" w:hAnsi="TIMESCVR"/>
-        </w:rPr>
-        <w:t>orba ile</w:t>
+        <w:t>[36/18]</w:t>
+      </w:r>
+      <w:r>
+        <w:rPr>
+          <w:rFonts w:ascii="TIMESCVR" w:hAnsi="TIMESCVR"/>
+          <w:position w:val="12"/>
+        </w:rPr>
+        <w:t xml:space="preserve"> </w:t>
+      </w:r>
+      <w:r>
+        <w:rPr>
+          <w:rFonts w:ascii="TIMESCVR" w:hAnsi="TIMESCVR"/>
+        </w:rPr>
+        <w:t xml:space="preserve">bu </w:t>
+      </w:r>
+      <w:r>
+        <w:rPr>
+          <w:rFonts w:ascii="TIMESCVR" w:hAnsi="TIMESCVR"/>
+        </w:rPr>
+        <w:t>sırığın t</w:t>
+      </w:r>
+      <w:r>
+        <w:rPr>
+          <w:rFonts w:ascii="TIMESCVR" w:hAnsi="TIMESCVR"/>
+        </w:rPr>
+        <w:t>e</w:t>
+      </w:r>
+      <w:r>
+        <w:rPr>
+          <w:rFonts w:ascii="TIMESCVR" w:hAnsi="TIMESCVR"/>
+        </w:rPr>
+        <w:t>pesine bağlar ve götürüp bu sırığı o</w:t>
+      </w:r>
+      <w:r>
+        <w:rPr>
+          <w:rFonts w:ascii="TIMESCVR" w:hAnsi="TIMESCVR"/>
+        </w:rPr>
+        <w:t xml:space="preserve"> t</w:t>
+      </w:r>
+      <w:r>
+        <w:rPr>
+          <w:rFonts w:ascii="TIMESCVR" w:hAnsi="TIMESCVR"/>
+        </w:rPr>
+        <w:t>e</w:t>
+      </w:r>
+      <w:r>
+        <w:rPr>
+          <w:rFonts w:ascii="TIMESCVR" w:hAnsi="TIMESCVR"/>
+        </w:rPr>
+        <w:t>peye</w:t>
       </w:r>
     </w:p>
     <w:p>
@@ -866,56 +715,110 @@
           <w:sz w:val="18"/>
           <w:szCs w:val="18"/>
         </w:rPr>
-        <w:t>[36/18]</w:t>
-      </w:r>
-      <w:r>
-        <w:rPr>
-          <w:rFonts w:ascii="TIMESCVR" w:hAnsi="TIMESCVR"/>
-          <w:position w:val="12"/>
-        </w:rPr>
-        <w:t xml:space="preserve"> </w:t>
-      </w:r>
-      <w:r>
-        <w:rPr>
-          <w:rFonts w:ascii="TIMESCVR" w:hAnsi="TIMESCVR"/>
-        </w:rPr>
-        <w:t xml:space="preserve">bu </w:t>
-      </w:r>
-      <w:r>
-        <w:rPr>
-          <w:rFonts w:ascii="TIMESCVR" w:hAnsi="TIMESCVR"/>
-        </w:rPr>
-        <w:t>sırığın t</w:t>
-      </w:r>
-      <w:r>
-        <w:rPr>
-          <w:rFonts w:ascii="TIMESCVR" w:hAnsi="TIMESCVR"/>
-        </w:rPr>
-        <w:t>e</w:t>
-      </w:r>
-      <w:r>
-        <w:rPr>
-          <w:rFonts w:ascii="TIMESCVR" w:hAnsi="TIMESCVR"/>
-        </w:rPr>
-        <w:t>pesine bağlar ve götürüp bu sırığı o</w:t>
-      </w:r>
-      <w:r>
-        <w:rPr>
-          <w:rFonts w:ascii="TIMESCVR" w:hAnsi="TIMESCVR"/>
-        </w:rPr>
-        <w:t xml:space="preserve"> t</w:t>
-      </w:r>
-      <w:r>
-        <w:rPr>
-          <w:rFonts w:ascii="TIMESCVR" w:hAnsi="TIMESCVR"/>
-        </w:rPr>
-        <w:t>e</w:t>
-      </w:r>
-      <w:r>
-        <w:rPr>
-          <w:rFonts w:ascii="TIMESCVR" w:hAnsi="TIMESCVR"/>
-        </w:rPr>
-        <w:t>peye</w:t>
+        <w:t>[36/19]</w:t>
+      </w:r>
+      <w:r>
+        <w:rPr>
+          <w:rFonts w:ascii="TIMESCVR" w:hAnsi="TIMESCVR"/>
+          <w:position w:val="12"/>
+        </w:rPr>
+        <w:t xml:space="preserve"> </w:t>
+      </w:r>
+      <w:r>
+        <w:rPr>
+          <w:rFonts w:ascii="TIMESCVR" w:hAnsi="TIMESCVR"/>
+        </w:rPr>
+        <w:t>diker</w:t>
+      </w:r>
+      <w:r>
+        <w:rPr>
+          <w:rFonts w:ascii="TIMESCVR" w:hAnsi="TIMESCVR"/>
+        </w:rPr>
+        <w:t>.</w:t>
+      </w:r>
+      <w:r>
+        <w:rPr>
+          <w:rFonts w:ascii="TIMESCVR" w:hAnsi="TIMESCVR"/>
+        </w:rPr>
+        <w:t xml:space="preserve"> </w:t>
+      </w:r>
+      <w:r>
+        <w:rPr>
+          <w:rFonts w:ascii="TIMESCVR" w:hAnsi="TIMESCVR"/>
+        </w:rPr>
+        <w:t>Aşa</w:t>
+      </w:r>
+      <w:r>
+        <w:rPr>
+          <w:rFonts w:ascii="TIMESCVR" w:hAnsi="TIMESCVR"/>
+        </w:rPr>
+        <w:t>ğ</w:t>
+      </w:r>
+      <w:r>
+        <w:rPr>
+          <w:rFonts w:ascii="TIMESCVR" w:hAnsi="TIMESCVR"/>
+        </w:rPr>
+        <w:t>ı inip</w:t>
+      </w:r>
+      <w:r>
+        <w:rPr>
+          <w:rFonts w:ascii="TIMESCVR" w:hAnsi="TIMESCVR"/>
+        </w:rPr>
+        <w:t xml:space="preserve"> yu</w:t>
+      </w:r>
+      <w:r>
+        <w:rPr>
+          <w:rFonts w:ascii="TIMESCVR" w:hAnsi="TIMESCVR"/>
+        </w:rPr>
+        <w:t>k</w:t>
+      </w:r>
+      <w:r>
+        <w:rPr>
+          <w:rFonts w:ascii="TIMESCVR" w:hAnsi="TIMESCVR"/>
+        </w:rPr>
+        <w:t xml:space="preserve">arı </w:t>
+      </w:r>
+      <w:r>
+        <w:rPr>
+          <w:rFonts w:ascii="TIMESCVR" w:hAnsi="TIMESCVR"/>
+        </w:rPr>
+        <w:t>bakar</w:t>
+      </w:r>
+      <w:r>
+        <w:rPr>
+          <w:rFonts w:ascii="TIMESCVR" w:hAnsi="TIMESCVR"/>
+        </w:rPr>
+        <w:t xml:space="preserve"> </w:t>
+      </w:r>
+      <w:r>
+        <w:rPr>
+          <w:rFonts w:ascii="TIMESCVR" w:hAnsi="TIMESCVR"/>
+        </w:rPr>
+        <w:t>“</w:t>
+      </w:r>
+      <w:r>
+        <w:rPr>
+          <w:rFonts w:ascii="TIMESCVR" w:hAnsi="TIMESCVR"/>
+        </w:rPr>
+        <w:t xml:space="preserve">adam </w:t>
+      </w:r>
+      <w:r>
+        <w:rPr>
+          <w:rFonts w:ascii="TIMESCVR" w:hAnsi="TIMESCVR"/>
+        </w:rPr>
+        <w:t>k</w:t>
+      </w:r>
+      <w:r>
+        <w:rPr>
+          <w:rFonts w:ascii="TIMESCVR" w:hAnsi="TIMESCVR"/>
+        </w:rPr>
+        <w:t>uş değ</w:t>
+      </w:r>
+      <w:r>
+        <w:rPr>
+          <w:rFonts w:ascii="TIMESCVR" w:hAnsi="TIMESCVR"/>
+        </w:rPr>
+        <w:t>il ki</w:t>
       </w:r>
     </w:p>
     <w:p>
@@ -935,20 +838,105 @@
           <w:sz w:val="18"/>
           <w:szCs w:val="18"/>
         </w:rPr>
-        <w:t>[36/19]</w:t>
-      </w:r>
-      <w:r>
-        <w:rPr>
-          <w:rFonts w:ascii="TIMESCVR" w:hAnsi="TIMESCVR"/>
-          <w:position w:val="12"/>
-        </w:rPr>
-        <w:t xml:space="preserve"> </w:t>
-      </w:r>
-      <w:r>
-        <w:rPr>
-          <w:rFonts w:ascii="TIMESCVR" w:hAnsi="TIMESCVR"/>
-        </w:rPr>
-        <w:t>diker</w:t>
+        <w:t>[36/20]</w:t>
+      </w:r>
+      <w:r>
+        <w:rPr>
+          <w:rFonts w:ascii="TIMESCVR" w:hAnsi="TIMESCVR"/>
+          <w:position w:val="12"/>
+        </w:rPr>
+        <w:t xml:space="preserve"> </w:t>
+      </w:r>
+      <w:r>
+        <w:rPr>
+          <w:rFonts w:ascii="TIMESCVR" w:hAnsi="TIMESCVR"/>
+        </w:rPr>
+        <w:t>uçup</w:t>
+      </w:r>
+      <w:r>
+        <w:rPr>
+          <w:rFonts w:ascii="TIMESCVR" w:hAnsi="TIMESCVR"/>
+        </w:rPr>
+        <w:t xml:space="preserve"> bunun üzerine çı</w:t>
+      </w:r>
+      <w:r>
+        <w:rPr>
+          <w:rFonts w:ascii="TIMESCVR" w:hAnsi="TIMESCVR"/>
+        </w:rPr>
+        <w:t>k</w:t>
+      </w:r>
+      <w:r>
+        <w:rPr>
+          <w:rFonts w:ascii="TIMESCVR" w:hAnsi="TIMESCVR"/>
+        </w:rPr>
+        <w:t>sın,</w:t>
+      </w:r>
+      <w:r>
+        <w:rPr>
+          <w:rFonts w:ascii="TIMESCVR" w:hAnsi="TIMESCVR"/>
+          <w:color w:val="C00000"/>
+        </w:rPr>
+        <w:t xml:space="preserve"> </w:t>
+      </w:r>
+      <w:r>
+        <w:rPr>
+          <w:rFonts w:ascii="TIMESCVR" w:hAnsi="TIMESCVR"/>
+        </w:rPr>
+        <w:t>iyi</w:t>
+      </w:r>
+      <w:r>
+        <w:rPr>
+          <w:rFonts w:ascii="TIMESCVR" w:hAnsi="TIMESCVR"/>
+        </w:rPr>
+        <w:t xml:space="preserve"> y</w:t>
+      </w:r>
+      <w:r>
+        <w:rPr>
+          <w:rFonts w:ascii="TIMESCVR" w:hAnsi="TIMESCVR"/>
+        </w:rPr>
+        <w:t>e</w:t>
+      </w:r>
+      <w:r>
+        <w:rPr>
+          <w:rFonts w:ascii="TIMESCVR" w:hAnsi="TIMESCVR"/>
+        </w:rPr>
+        <w:t>ri</w:t>
+      </w:r>
+      <w:r>
+        <w:rPr>
+          <w:rFonts w:ascii="TIMESCVR" w:hAnsi="TIMESCVR"/>
+        </w:rPr>
+        <w:t xml:space="preserve"> buldum</w:t>
+      </w:r>
+      <w:r>
+        <w:rPr>
+          <w:rFonts w:ascii="TIMESCVR" w:hAnsi="TIMESCVR"/>
+        </w:rPr>
+        <w:t>”</w:t>
+      </w:r>
+      <w:r>
+        <w:rPr>
+          <w:rFonts w:ascii="TIMESCVR" w:hAnsi="TIMESCVR"/>
+        </w:rPr>
+        <w:t xml:space="preserve"> d</w:t>
+      </w:r>
+      <w:r>
+        <w:rPr>
+          <w:rFonts w:ascii="TIMESCVR" w:hAnsi="TIMESCVR"/>
+        </w:rPr>
+        <w:t>e</w:t>
+      </w:r>
+      <w:r>
+        <w:rPr>
+          <w:rFonts w:ascii="TIMESCVR" w:hAnsi="TIMESCVR"/>
+        </w:rPr>
+        <w:t>yip</w:t>
+      </w:r>
+      <w:r>
+        <w:rPr>
+          <w:rFonts w:ascii="TIMESCVR" w:hAnsi="TIMESCVR"/>
+        </w:rPr>
+        <w:t xml:space="preserve"> gider</w:t>
       </w:r>
       <w:r>
         <w:rPr>
@@ -956,89 +944,63 @@
         </w:rPr>
         <w:t>.</w:t>
       </w:r>
-      <w:r>
-        <w:rPr>
-          <w:rFonts w:ascii="TIMESCVR" w:hAnsi="TIMESCVR"/>
-        </w:rPr>
-        <w:t xml:space="preserve"> </w:t>
-      </w:r>
-      <w:r>
-        <w:rPr>
-          <w:rFonts w:ascii="TIMESCVR" w:hAnsi="TIMESCVR"/>
-        </w:rPr>
-        <w:t>Aşa</w:t>
-      </w:r>
-      <w:r>
-        <w:rPr>
-          <w:rFonts w:ascii="TIMESCVR" w:hAnsi="TIMESCVR"/>
-        </w:rPr>
-        <w:t>ğ</w:t>
-      </w:r>
-      <w:r>
-        <w:rPr>
-          <w:rFonts w:ascii="TIMESCVR" w:hAnsi="TIMESCVR"/>
-        </w:rPr>
-        <w:t>ı inip</w:t>
-      </w:r>
-      <w:r>
-        <w:rPr>
-          <w:rFonts w:ascii="TIMESCVR" w:hAnsi="TIMESCVR"/>
-        </w:rPr>
-        <w:t xml:space="preserve"> yu</w:t>
-      </w:r>
-      <w:r>
-        <w:rPr>
-          <w:rFonts w:ascii="TIMESCVR" w:hAnsi="TIMESCVR"/>
-        </w:rPr>
-        <w:t>k</w:t>
-      </w:r>
-      <w:r>
-        <w:rPr>
-          <w:rFonts w:ascii="TIMESCVR" w:hAnsi="TIMESCVR"/>
-        </w:rPr>
-        <w:t xml:space="preserve">arı </w:t>
-      </w:r>
-      <w:r>
-        <w:rPr>
-          <w:rFonts w:ascii="TIMESCVR" w:hAnsi="TIMESCVR"/>
-        </w:rPr>
-        <w:t>bakar</w:t>
-      </w:r>
-      <w:r>
-        <w:rPr>
-          <w:rFonts w:ascii="TIMESCVR" w:hAnsi="TIMESCVR"/>
-        </w:rPr>
-        <w:t xml:space="preserve"> </w:t>
-      </w:r>
-      <w:r>
-        <w:rPr>
-          <w:rFonts w:ascii="TIMESCVR" w:hAnsi="TIMESCVR"/>
-        </w:rPr>
-        <w:t>“</w:t>
-      </w:r>
-      <w:r>
-        <w:rPr>
-          <w:rFonts w:ascii="TIMESCVR" w:hAnsi="TIMESCVR"/>
-        </w:rPr>
-        <w:t xml:space="preserve">adam </w:t>
-      </w:r>
-      <w:r>
-        <w:rPr>
-          <w:rFonts w:ascii="TIMESCVR" w:hAnsi="TIMESCVR"/>
-        </w:rPr>
-        <w:t>k</w:t>
-      </w:r>
-      <w:r>
-        <w:rPr>
-          <w:rFonts w:ascii="TIMESCVR" w:hAnsi="TIMESCVR"/>
-        </w:rPr>
-        <w:t>uş değ</w:t>
-      </w:r>
-      <w:r>
-        <w:rPr>
-          <w:rFonts w:ascii="TIMESCVR" w:hAnsi="TIMESCVR"/>
-        </w:rPr>
-        <w:t>il ki</w:t>
+    </w:p>
+    <w:p>
+      <w:pPr>
+        <w:rPr>
+          <w:rFonts w:ascii="TIMESCVR" w:hAnsi="TIMESCVR"/>
+        </w:rPr>
+      </w:pPr>
+      <w:r>
+        <w:rPr>
+          <w:rFonts w:ascii="TIMESCVR" w:hAnsi="TIMESCVR"/>
+          <w:position w:val="12"/>
+          <w:sz w:val="18"/>
+          <w:szCs w:val="18"/>
+        </w:rPr>
+        <w:t>[36/21]</w:t>
+      </w:r>
+      <w:r>
+        <w:rPr>
+          <w:rFonts w:ascii="TIMESCVR" w:hAnsi="TIMESCVR"/>
+        </w:rPr>
+        <w:t xml:space="preserve"> </w:t>
+      </w:r>
+      <w:r>
+        <w:rPr>
+          <w:rFonts w:ascii="TIMESCVR" w:hAnsi="TIMESCVR"/>
+        </w:rPr>
+        <w:t>Hocayı gözetleyen haramzadenin biri</w:t>
+      </w:r>
+      <w:r>
+        <w:rPr>
+          <w:rFonts w:ascii="TIMESCVR" w:hAnsi="TIMESCVR"/>
+        </w:rPr>
+        <w:t xml:space="preserve"> h</w:t>
+      </w:r>
+      <w:r>
+        <w:rPr>
+          <w:rFonts w:ascii="TIMESCVR" w:hAnsi="TIMESCVR"/>
+        </w:rPr>
+        <w:t>oca</w:t>
+      </w:r>
+      <w:r>
+        <w:rPr>
+          <w:rFonts w:ascii="TIMESCVR" w:hAnsi="TIMESCVR"/>
+        </w:rPr>
+        <w:t xml:space="preserve"> git</w:t>
+      </w:r>
+      <w:r>
+        <w:rPr>
+          <w:rFonts w:ascii="TIMESCVR" w:hAnsi="TIMESCVR"/>
+        </w:rPr>
+        <w:t>tiğ</w:t>
+      </w:r>
+      <w:r>
+        <w:rPr>
+          <w:rFonts w:ascii="TIMESCVR" w:hAnsi="TIMESCVR"/>
+        </w:rPr>
+        <w:t>i gibi</w:t>
       </w:r>
     </w:p>
     <w:p>
@@ -1058,26 +1020,20 @@
           <w:sz w:val="18"/>
           <w:szCs w:val="18"/>
         </w:rPr>
-        <w:t>[36/20]</w:t>
-      </w:r>
-      <w:r>
-        <w:rPr>
-          <w:rFonts w:ascii="TIMESCVR" w:hAnsi="TIMESCVR"/>
-          <w:position w:val="12"/>
-        </w:rPr>
-        <w:t xml:space="preserve"> </w:t>
-      </w:r>
-      <w:r>
-        <w:rPr>
-          <w:rFonts w:ascii="TIMESCVR" w:hAnsi="TIMESCVR"/>
-        </w:rPr>
-        <w:t>uçup</w:t>
-      </w:r>
-      <w:r>
-        <w:rPr>
-          <w:rFonts w:ascii="TIMESCVR" w:hAnsi="TIMESCVR"/>
-        </w:rPr>
-        <w:t xml:space="preserve"> bunun üzerine çı</w:t>
+        <w:t>[36/22]</w:t>
+      </w:r>
+      <w:r>
+        <w:rPr>
+          <w:rFonts w:ascii="TIMESCVR" w:hAnsi="TIMESCVR"/>
+          <w:position w:val="12"/>
+        </w:rPr>
+        <w:t xml:space="preserve"> </w:t>
+      </w:r>
+      <w:r>
+        <w:rPr>
+          <w:rFonts w:ascii="TIMESCVR" w:hAnsi="TIMESCVR"/>
+        </w:rPr>
+        <w:t>tepeye çı</w:t>
       </w:r>
       <w:r>
         <w:rPr>
@@ -1089,144 +1045,49 @@
         <w:rPr>
           <w:rFonts w:ascii="TIMESCVR" w:hAnsi="TIMESCVR"/>
         </w:rPr>
-        <w:t>sın,</w:t>
-      </w:r>
-      <w:r>
-        <w:rPr>
-          <w:rFonts w:ascii="TIMESCVR" w:hAnsi="TIMESCVR"/>
-          <w:color w:val="C00000"/>
-        </w:rPr>
-        <w:t xml:space="preserve"> </w:t>
-      </w:r>
-      <w:r>
-        <w:rPr>
-          <w:rFonts w:ascii="TIMESCVR" w:hAnsi="TIMESCVR"/>
-        </w:rPr>
-        <w:t>iyi</w:t>
-      </w:r>
-      <w:r>
-        <w:rPr>
-          <w:rFonts w:ascii="TIMESCVR" w:hAnsi="TIMESCVR"/>
-        </w:rPr>
-        <w:t xml:space="preserve"> y</w:t>
-      </w:r>
-      <w:r>
-        <w:rPr>
-          <w:rFonts w:ascii="TIMESCVR" w:hAnsi="TIMESCVR"/>
-        </w:rPr>
-        <w:t>e</w:t>
-      </w:r>
-      <w:r>
-        <w:rPr>
-          <w:rFonts w:ascii="TIMESCVR" w:hAnsi="TIMESCVR"/>
-        </w:rPr>
-        <w:t>ri</w:t>
-      </w:r>
-      <w:r>
-        <w:rPr>
-          <w:rFonts w:ascii="TIMESCVR" w:hAnsi="TIMESCVR"/>
-        </w:rPr>
-        <w:t xml:space="preserve"> buldum</w:t>
-      </w:r>
-      <w:r>
-        <w:rPr>
-          <w:rFonts w:ascii="TIMESCVR" w:hAnsi="TIMESCVR"/>
-        </w:rPr>
-        <w:t>”</w:t>
-      </w:r>
-      <w:r>
-        <w:rPr>
-          <w:rFonts w:ascii="TIMESCVR" w:hAnsi="TIMESCVR"/>
-        </w:rPr>
-        <w:t xml:space="preserve"> d</w:t>
-      </w:r>
-      <w:r>
-        <w:rPr>
-          <w:rFonts w:ascii="TIMESCVR" w:hAnsi="TIMESCVR"/>
-        </w:rPr>
-        <w:t>e</w:t>
-      </w:r>
-      <w:r>
-        <w:rPr>
-          <w:rFonts w:ascii="TIMESCVR" w:hAnsi="TIMESCVR"/>
-        </w:rPr>
-        <w:t>yip</w:t>
-      </w:r>
-      <w:r>
-        <w:rPr>
-          <w:rFonts w:ascii="TIMESCVR" w:hAnsi="TIMESCVR"/>
-        </w:rPr>
-        <w:t xml:space="preserve"> gider</w:t>
-      </w:r>
-    </w:p>
-    <w:p>
-      <w:pPr>
-        <w:rPr>
-          <w:rFonts w:ascii="TIMESCVR" w:hAnsi="TIMESCVR"/>
-        </w:rPr>
-      </w:pPr>
-      <w:r>
-        <w:rPr>
-          <w:rFonts w:ascii="TIMESCVR" w:hAnsi="TIMESCVR"/>
-          <w:position w:val="12"/>
-          <w:sz w:val="18"/>
-          <w:szCs w:val="18"/>
-        </w:rPr>
-        <w:t>[36/21]</w:t>
-      </w:r>
-      <w:r>
-        <w:rPr>
-          <w:rFonts w:ascii="TIMESCVR" w:hAnsi="TIMESCVR"/>
-        </w:rPr>
-        <w:t xml:space="preserve"> </w:t>
-      </w:r>
-      <w:r>
-        <w:rPr>
-          <w:rFonts w:ascii="TIMESCVR" w:hAnsi="TIMESCVR"/>
-        </w:rPr>
-        <w:t>haramzadenin b</w:t>
-      </w:r>
-      <w:r>
-        <w:rPr>
-          <w:rFonts w:ascii="TIMESCVR" w:hAnsi="TIMESCVR"/>
-        </w:rPr>
-        <w:t xml:space="preserve">iri </w:t>
-      </w:r>
-      <w:r>
-        <w:rPr>
-          <w:rFonts w:ascii="TIMESCVR" w:hAnsi="TIMESCVR"/>
-        </w:rPr>
-        <w:t>hocayı gözetlermiş</w:t>
-      </w:r>
-      <w:r>
-        <w:rPr>
-          <w:rFonts w:ascii="TIMESCVR" w:hAnsi="TIMESCVR"/>
-        </w:rPr>
-        <w:t xml:space="preserve"> h</w:t>
-      </w:r>
-      <w:r>
-        <w:rPr>
-          <w:rFonts w:ascii="TIMESCVR" w:hAnsi="TIMESCVR"/>
-        </w:rPr>
-        <w:t>oca</w:t>
-      </w:r>
-      <w:r>
-        <w:rPr>
-          <w:rFonts w:ascii="TIMESCVR" w:hAnsi="TIMESCVR"/>
-        </w:rPr>
-        <w:t xml:space="preserve"> git</w:t>
-      </w:r>
-      <w:r>
-        <w:rPr>
-          <w:rFonts w:ascii="TIMESCVR" w:hAnsi="TIMESCVR"/>
-        </w:rPr>
-        <w:t>tiğ</w:t>
-      </w:r>
-      <w:r>
-        <w:rPr>
-          <w:rFonts w:ascii="TIMESCVR" w:hAnsi="TIMESCVR"/>
-        </w:rPr>
-        <w:t>i gibi</w:t>
+        <w:t>ar a</w:t>
+      </w:r>
+      <w:r>
+        <w:rPr>
+          <w:rFonts w:ascii="TIMESCVR" w:hAnsi="TIMESCVR"/>
+        </w:rPr>
+        <w:t>k</w:t>
+      </w:r>
+      <w:r>
+        <w:rPr>
+          <w:rFonts w:ascii="TIMESCVR" w:hAnsi="TIMESCVR"/>
+        </w:rPr>
+        <w:t xml:space="preserve">çeyi </w:t>
+      </w:r>
+      <w:r>
+        <w:rPr>
+          <w:rFonts w:ascii="TIMESCVR" w:hAnsi="TIMESCVR"/>
+        </w:rPr>
+        <w:t>alır</w:t>
+      </w:r>
+      <w:r>
+        <w:rPr>
+          <w:rFonts w:ascii="TIMESCVR" w:hAnsi="TIMESCVR"/>
+        </w:rPr>
+        <w:t>. S</w:t>
+      </w:r>
+      <w:r>
+        <w:rPr>
+          <w:rFonts w:ascii="TIMESCVR" w:hAnsi="TIMESCVR"/>
+        </w:rPr>
+        <w:t>ırı</w:t>
+      </w:r>
+      <w:r>
+        <w:rPr>
+          <w:rFonts w:ascii="TIMESCVR" w:hAnsi="TIMESCVR"/>
+        </w:rPr>
+        <w:t>ğın tepesine biraz sığ</w:t>
+      </w:r>
+      <w:r>
+        <w:rPr>
+          <w:rFonts w:ascii="TIMESCVR" w:hAnsi="TIMESCVR"/>
+        </w:rPr>
+        <w:t>ır</w:t>
       </w:r>
     </w:p>
     <w:p>
@@ -1246,20 +1107,61 @@
           <w:sz w:val="18"/>
           <w:szCs w:val="18"/>
         </w:rPr>
-        <w:t>[36/22]</w:t>
-      </w:r>
-      <w:r>
-        <w:rPr>
-          <w:rFonts w:ascii="TIMESCVR" w:hAnsi="TIMESCVR"/>
-          <w:position w:val="12"/>
-        </w:rPr>
-        <w:t xml:space="preserve"> </w:t>
-      </w:r>
-      <w:r>
-        <w:rPr>
-          <w:rFonts w:ascii="TIMESCVR" w:hAnsi="TIMESCVR"/>
-        </w:rPr>
-        <w:t>tepeye çı</w:t>
+        <w:t xml:space="preserve">[36/23] </w:t>
+      </w:r>
+      <w:r>
+        <w:rPr>
+          <w:rFonts w:ascii="TIMESCVR" w:hAnsi="TIMESCVR"/>
+        </w:rPr>
+        <w:t>tezeğ</w:t>
+      </w:r>
+      <w:r>
+        <w:rPr>
+          <w:rFonts w:ascii="TIMESCVR" w:hAnsi="TIMESCVR"/>
+        </w:rPr>
+        <w:t>i sürer</w:t>
+      </w:r>
+      <w:r>
+        <w:rPr>
+          <w:rFonts w:ascii="TIMESCVR" w:hAnsi="TIMESCVR"/>
+        </w:rPr>
+        <w:t xml:space="preserve"> ve</w:t>
+      </w:r>
+      <w:r>
+        <w:rPr>
+          <w:rFonts w:ascii="TIMESCVR" w:hAnsi="TIMESCVR"/>
+        </w:rPr>
+        <w:t xml:space="preserve"> </w:t>
+      </w:r>
+      <w:r>
+        <w:rPr>
+          <w:rFonts w:ascii="TIMESCVR" w:hAnsi="TIMESCVR"/>
+        </w:rPr>
+        <w:t>sırığı</w:t>
+      </w:r>
+      <w:r>
+        <w:rPr>
+          <w:rFonts w:ascii="TIMESCVR" w:hAnsi="TIMESCVR"/>
+        </w:rPr>
+        <w:t xml:space="preserve"> y</w:t>
+      </w:r>
+      <w:r>
+        <w:rPr>
+          <w:rFonts w:ascii="TIMESCVR" w:hAnsi="TIMESCVR"/>
+        </w:rPr>
+        <w:t>e</w:t>
+      </w:r>
+      <w:r>
+        <w:rPr>
+          <w:rFonts w:ascii="TIMESCVR" w:hAnsi="TIMESCVR"/>
+        </w:rPr>
+        <w:t>rine dikip</w:t>
+      </w:r>
+      <w:r>
+        <w:rPr>
+          <w:rFonts w:ascii="TIMESCVR" w:hAnsi="TIMESCVR"/>
+        </w:rPr>
+        <w:t xml:space="preserve"> çı</w:t>
       </w:r>
       <w:r>
         <w:rPr>
@@ -1271,111 +1173,19 @@
         <w:rPr>
           <w:rFonts w:ascii="TIMESCVR" w:hAnsi="TIMESCVR"/>
         </w:rPr>
-        <w:t>ar a</w:t>
-      </w:r>
-      <w:r>
-        <w:rPr>
-          <w:rFonts w:ascii="TIMESCVR" w:hAnsi="TIMESCVR"/>
-        </w:rPr>
-        <w:t>k</w:t>
-      </w:r>
-      <w:r>
-        <w:rPr>
-          <w:rFonts w:ascii="TIMESCVR" w:hAnsi="TIMESCVR"/>
-        </w:rPr>
-        <w:t>çeyi indirir alır bu s</w:t>
-      </w:r>
-      <w:r>
-        <w:rPr>
-          <w:rFonts w:ascii="TIMESCVR" w:hAnsi="TIMESCVR"/>
-        </w:rPr>
-        <w:t>ırı</w:t>
-      </w:r>
-      <w:r>
-        <w:rPr>
-          <w:rFonts w:ascii="TIMESCVR" w:hAnsi="TIMESCVR"/>
-        </w:rPr>
-        <w:t>ğın tepesine biraz sığ</w:t>
-      </w:r>
-      <w:r>
-        <w:rPr>
-          <w:rFonts w:ascii="TIMESCVR" w:hAnsi="TIMESCVR"/>
-        </w:rPr>
-        <w:t>ır</w:t>
-      </w:r>
-    </w:p>
-    <w:p>
-      <w:pPr>
-        <w:tabs>
-          <w:tab w:val="left" w:pos="1382"/>
-        </w:tabs>
-        <w:jc w:val="both"/>
-        <w:rPr>
-          <w:rFonts w:ascii="TIMESCVR" w:hAnsi="TIMESCVR"/>
-        </w:rPr>
-      </w:pPr>
-      <w:r>
-        <w:rPr>
-          <w:rFonts w:ascii="TIMESCVR" w:hAnsi="TIMESCVR"/>
-          <w:position w:val="12"/>
-          <w:sz w:val="18"/>
-          <w:szCs w:val="18"/>
-        </w:rPr>
-        <w:t xml:space="preserve">[36/23] </w:t>
-      </w:r>
-      <w:r>
-        <w:rPr>
-          <w:rFonts w:ascii="TIMESCVR" w:hAnsi="TIMESCVR"/>
-        </w:rPr>
-        <w:t>tezeğ</w:t>
-      </w:r>
-      <w:r>
-        <w:rPr>
-          <w:rFonts w:ascii="TIMESCVR" w:hAnsi="TIMESCVR"/>
-        </w:rPr>
-        <w:t xml:space="preserve">i sürer </w:t>
-      </w:r>
-      <w:r>
-        <w:rPr>
-          <w:rFonts w:ascii="TIMESCVR" w:hAnsi="TIMESCVR"/>
-        </w:rPr>
-        <w:t>sırığı</w:t>
-      </w:r>
-      <w:r>
-        <w:rPr>
-          <w:rFonts w:ascii="TIMESCVR" w:hAnsi="TIMESCVR"/>
-        </w:rPr>
-        <w:t xml:space="preserve"> y</w:t>
-      </w:r>
-      <w:r>
-        <w:rPr>
-          <w:rFonts w:ascii="TIMESCVR" w:hAnsi="TIMESCVR"/>
-        </w:rPr>
-        <w:t>e</w:t>
-      </w:r>
-      <w:r>
-        <w:rPr>
-          <w:rFonts w:ascii="TIMESCVR" w:hAnsi="TIMESCVR"/>
-        </w:rPr>
-        <w:t>rine diker çı</w:t>
-      </w:r>
-      <w:r>
-        <w:rPr>
-          <w:rFonts w:ascii="TIMESCVR" w:hAnsi="TIMESCVR"/>
-        </w:rPr>
-        <w:t>k</w:t>
-      </w:r>
-      <w:r>
-        <w:rPr>
-          <w:rFonts w:ascii="TIMESCVR" w:hAnsi="TIMESCVR"/>
-        </w:rPr>
-        <w:t xml:space="preserve">ar gider </w:t>
-      </w:r>
-      <w:r>
-        <w:rPr>
-          <w:rFonts w:ascii="TIMESCVR" w:hAnsi="TIMESCVR"/>
-        </w:rPr>
-        <w:t>hocaya</w:t>
+        <w:t>ar gider</w:t>
+      </w:r>
+      <w:r>
+        <w:rPr>
+          <w:rFonts w:ascii="TIMESCVR" w:hAnsi="TIMESCVR"/>
+        </w:rPr>
+        <w:t>. H</w:t>
+      </w:r>
+      <w:r>
+        <w:rPr>
+          <w:rFonts w:ascii="TIMESCVR" w:hAnsi="TIMESCVR"/>
+        </w:rPr>
+        <w:t>ocaya</w:t>
       </w:r>
       <w:r>
         <w:rPr>
@@ -1585,7 +1395,13 @@
         <w:rPr>
           <w:rFonts w:ascii="TIMESCVR" w:hAnsi="TIMESCVR"/>
         </w:rPr>
-        <w:t>akce</w:t>
+        <w:t>akç</w:t>
+      </w:r>
+      <w:r>
+        <w:rPr>
+          <w:rFonts w:ascii="TIMESCVR" w:hAnsi="TIMESCVR"/>
+        </w:rPr>
+        <w:t>e</w:t>
       </w:r>
       <w:r>
         <w:rPr>
@@ -2070,7 +1886,6 @@
           <w:sz w:val="18"/>
           <w:szCs w:val="18"/>
         </w:rPr>
-        <w:lastRenderedPageBreak/>
         <w:t>[37/</w:t>
       </w:r>
       <w:r>
@@ -3514,6 +3329,7 @@
           <w:sz w:val="18"/>
           <w:szCs w:val="18"/>
         </w:rPr>
+        <w:lastRenderedPageBreak/>
         <w:t>[37/16]</w:t>
       </w:r>
       <w:r>
@@ -6849,7 +6665,6 @@
           <w:sz w:val="18"/>
           <w:szCs w:val="18"/>
         </w:rPr>
-        <w:lastRenderedPageBreak/>
         <w:t>[38/16]</w:t>
       </w:r>
       <w:r>
@@ -8082,15 +7897,7 @@
         <w:rPr>
           <w:rFonts w:ascii="TIMESCVR" w:hAnsi="TIMESCVR"/>
         </w:rPr>
-        <w:t xml:space="preserve">e ev </w:t>
-      </w:r>
-      <w:bookmarkStart w:id="0" w:name="_GoBack"/>
-      <w:bookmarkEnd w:id="0"/>
-      <w:r>
-        <w:rPr>
-          <w:rFonts w:ascii="TIMESCVR" w:hAnsi="TIMESCVR"/>
-        </w:rPr>
-        <w:t>yapdık t</w:t>
+        <w:t>e ev yapdık t</w:t>
       </w:r>
       <w:r>
         <w:rPr>
@@ -8373,6 +8180,7 @@
           <w:sz w:val="18"/>
           <w:szCs w:val="18"/>
         </w:rPr>
+        <w:lastRenderedPageBreak/>
         <w:t>[39/</w:t>
       </w:r>
       <w:r>
@@ -12560,7 +12368,6 @@
           <w:sz w:val="18"/>
           <w:szCs w:val="18"/>
         </w:rPr>
-        <w:lastRenderedPageBreak/>
         <w:t>[40/</w:t>
       </w:r>
       <w:r>
@@ -14093,6 +13900,7 @@
           <w:sz w:val="18"/>
           <w:szCs w:val="18"/>
         </w:rPr>
+        <w:lastRenderedPageBreak/>
         <w:t>[40/18]</w:t>
       </w:r>
       <w:r>
@@ -17052,12 +16860,8 @@
         </w:rPr>
         <w:t xml:space="preserve"> </w:t>
       </w:r>
-      <w:r>
-        <w:rPr>
-          <w:rFonts w:ascii="TIMESCVR" w:hAnsi="TIMESCVR"/>
-        </w:rPr>
-        <w:t>¤</w:t>
-      </w:r>
+      <w:bookmarkStart w:id="0" w:name="_GoBack"/>
+      <w:bookmarkEnd w:id="0"/>
       <w:r>
         <w:rPr>
           <w:rFonts w:ascii="TIMESCVR" w:hAnsi="TIMESCVR"/>
@@ -17201,7 +17005,7 @@
         <w:rPr>
           <w:rFonts w:ascii="TIMESCVR" w:hAnsi="TIMESCVR"/>
         </w:rPr>
-        <w:t>¤i</w:t>
+        <w:t>i</w:t>
       </w:r>
       <w:r>
         <w:rPr>
@@ -17769,7 +17573,6 @@
           <w:sz w:val="18"/>
           <w:szCs w:val="18"/>
         </w:rPr>
-        <w:lastRenderedPageBreak/>
         <w:t>[41/21]</w:t>
       </w:r>
       <w:r>
@@ -18420,6 +18223,7 @@
         <w:rPr>
           <w:rFonts w:ascii="TIMESCVR" w:hAnsi="TIMESCVR"/>
         </w:rPr>
+        <w:lastRenderedPageBreak/>
         <w:t>Bianchi keiffer sözlüğü indir (Google book)</w:t>
       </w:r>
     </w:p>

</xml_diff>